<commit_message>
Mentor MH Study code
</commit_message>
<xml_diff>
--- a/Outcome_Reports/UWLC/UWLC_Statements_NY.docx
+++ b/Outcome_Reports/UWLC/UWLC_Statements_NY.docx
@@ -91,7 +91,55 @@
         <w:rPr>
           <w:b/>
         </w:rPr>
-        <w:t xml:space="preserve"> on 12/18/2018. It was last updated on 12/18/2018. The purpose of this report is to indicate points where Campus Connections met the </w:t>
+        <w:t xml:space="preserve"> on 12/1</w:t>
+      </w:r>
+      <w:r>
+        <w:rPr>
+          <w:b/>
+        </w:rPr>
+        <w:t>7</w:t>
+      </w:r>
+      <w:r>
+        <w:rPr>
+          <w:b/>
+        </w:rPr>
+        <w:t>/201</w:t>
+      </w:r>
+      <w:r>
+        <w:rPr>
+          <w:b/>
+        </w:rPr>
+        <w:t>9</w:t>
+      </w:r>
+      <w:r>
+        <w:rPr>
+          <w:b/>
+        </w:rPr>
+        <w:t>. It was last updated on 12/1</w:t>
+      </w:r>
+      <w:r>
+        <w:rPr>
+          <w:b/>
+        </w:rPr>
+        <w:t>7</w:t>
+      </w:r>
+      <w:r>
+        <w:rPr>
+          <w:b/>
+        </w:rPr>
+        <w:t>/201</w:t>
+      </w:r>
+      <w:r>
+        <w:rPr>
+          <w:b/>
+        </w:rPr>
+        <w:t>9</w:t>
+      </w:r>
+      <w:r>
+        <w:rPr>
+          <w:b/>
+        </w:rPr>
+        <w:t xml:space="preserve">. The purpose of this report is to indicate points where Campus Connections met the </w:t>
       </w:r>
       <w:r>
         <w:rPr>
@@ -103,7 +151,13 @@
         <w:rPr>
           <w:b/>
         </w:rPr>
-        <w:t>goals during 2018</w:t>
+        <w:t>goals during 201</w:t>
+      </w:r>
+      <w:r>
+        <w:rPr>
+          <w:b/>
+        </w:rPr>
+        <w:t>9</w:t>
       </w:r>
       <w:r>
         <w:rPr>
@@ -164,7 +218,15 @@
         <w:rPr>
           <w:b/>
         </w:rPr>
-        <w:t xml:space="preserve"> goal was met. </w:t>
+        <w:t xml:space="preserve"> goal was met.</w:t>
+      </w:r>
+      <w:bookmarkStart w:id="0" w:name="_GoBack"/>
+      <w:bookmarkEnd w:id="0"/>
+      <w:r>
+        <w:rPr>
+          <w:b/>
+        </w:rPr>
+        <w:t xml:space="preserve"> </w:t>
       </w:r>
       <w:r>
         <w:rPr>
@@ -232,7 +294,13 @@
         <w:rPr>
           <w:b/>
         </w:rPr>
-        <w:t xml:space="preserve"> goals that were met for 2018</w:t>
+        <w:t xml:space="preserve"> goals that were met for 201</w:t>
+      </w:r>
+      <w:r>
+        <w:rPr>
+          <w:b/>
+        </w:rPr>
+        <w:t>9</w:t>
       </w:r>
       <w:r>
         <w:rPr>
@@ -504,14 +572,7 @@
           <w:b/>
           <w:color w:val="7030A0"/>
         </w:rPr>
-        <w:t xml:space="preserve"> 70% of youth will report stable or improved attitudes toward marijuana use at post-test</w:t>
-      </w:r>
-      <w:r>
-        <w:rPr>
-          <w:b/>
-          <w:color w:val="7030A0"/>
-        </w:rPr>
-        <w:t xml:space="preserve"> </w:t>
+        <w:t xml:space="preserve"> 70% of youth will report stable or improved attitudes toward marijuana use at post-test </w:t>
       </w:r>
     </w:p>
     <w:p>
@@ -875,15 +936,24 @@
       <w:pPr>
         <w:spacing w:after="0"/>
         <w:ind w:left="720"/>
-        <w:rPr>
-          <w:b/>
-        </w:rPr>
-      </w:pPr>
-      <w:r>
-        <w:rPr>
-          <w:b/>
-        </w:rPr>
-        <w:t xml:space="preserve">In 2018, Campus Connections met </w:t>
+      </w:pPr>
+      <w:r>
+        <w:rPr>
+          <w:b/>
+        </w:rPr>
+        <w:t>In 201</w:t>
+      </w:r>
+      <w:r>
+        <w:rPr>
+          <w:b/>
+        </w:rPr>
+        <w:t>9</w:t>
+      </w:r>
+      <w:r>
+        <w:rPr>
+          <w:b/>
+        </w:rPr>
+        <w:t xml:space="preserve">, Campus Connections met </w:t>
       </w:r>
       <w:r>
         <w:rPr>
@@ -901,7 +971,19 @@
         <w:rPr>
           <w:b/>
         </w:rPr>
-        <w:t>A total of 226 youth participants w</w:t>
+        <w:t>A total of 22</w:t>
+      </w:r>
+      <w:r>
+        <w:rPr>
+          <w:b/>
+        </w:rPr>
+        <w:t>8</w:t>
+      </w:r>
+      <w:r>
+        <w:rPr>
+          <w:b/>
+        </w:rPr>
+        <w:t xml:space="preserve"> youth participants w</w:t>
       </w:r>
       <w:r>
         <w:rPr>
@@ -925,7 +1007,13 @@
         <w:rPr>
           <w:b/>
         </w:rPr>
-        <w:t>. This exceeded the original goal of 215 youth. All (100%) youth were paired with an appropriate</w:t>
+        <w:t xml:space="preserve">. </w:t>
+      </w:r>
+      <w:r>
+        <w:rPr>
+          <w:b/>
+        </w:rPr>
+        <w:t>This exceeded the original goal of 215 youth. All (100%) youth were paired with an appropriate</w:t>
       </w:r>
       <w:r>
         <w:rPr>
@@ -949,7 +1037,13 @@
         <w:rPr>
           <w:b/>
         </w:rPr>
-        <w:t xml:space="preserve"> was 92</w:t>
+        <w:t xml:space="preserve"> was 9</w:t>
+      </w:r>
+      <w:r>
+        <w:rPr>
+          <w:b/>
+        </w:rPr>
+        <w:t>1</w:t>
       </w:r>
       <w:r>
         <w:rPr>
@@ -973,94 +1067,53 @@
         <w:rPr>
           <w:b/>
         </w:rPr>
-        <w:t xml:space="preserve">. </w:t>
-      </w:r>
-      <w:r>
-        <w:rPr>
-          <w:b/>
-        </w:rPr>
+        <w:t>.</w:t>
+      </w:r>
+      <w:r>
+        <w:t xml:space="preserve"> </w:t>
+      </w:r>
+      <w:r>
         <w:t>Performance targets for youth already participating in delinquent behaviors were also met. Of youth that reported substance use, 83% reported a reduction in in days of</w:t>
       </w:r>
       <w:r>
-        <w:rPr>
-          <w:b/>
-        </w:rPr>
         <w:t xml:space="preserve"> using</w:t>
       </w:r>
       <w:r>
-        <w:rPr>
-          <w:b/>
-        </w:rPr>
         <w:t xml:space="preserve"> substance</w:t>
       </w:r>
       <w:r>
-        <w:rPr>
-          <w:b/>
-        </w:rPr>
         <w:t xml:space="preserve">s </w:t>
       </w:r>
       <w:r>
-        <w:rPr>
-          <w:b/>
-        </w:rPr>
         <w:t>from pretest to posttest</w:t>
       </w:r>
       <w:r>
-        <w:rPr>
-          <w:b/>
-        </w:rPr>
         <w:t>.</w:t>
       </w:r>
       <w:r>
-        <w:rPr>
-          <w:b/>
-        </w:rPr>
         <w:t xml:space="preserve"> Furthermore, of youth that reported </w:t>
       </w:r>
       <w:r>
-        <w:rPr>
-          <w:b/>
-        </w:rPr>
         <w:t xml:space="preserve">participating in </w:t>
       </w:r>
       <w:r>
-        <w:rPr>
-          <w:b/>
-        </w:rPr>
         <w:t xml:space="preserve">stealing </w:t>
       </w:r>
       <w:r>
-        <w:rPr>
-          <w:b/>
-        </w:rPr>
         <w:t xml:space="preserve">at </w:t>
       </w:r>
       <w:r>
-        <w:rPr>
-          <w:b/>
-        </w:rPr>
         <w:t>pretest, 76% reported a reduction in days spent stealing at posttest. A large majority</w:t>
       </w:r>
       <w:r>
-        <w:rPr>
-          <w:b/>
-        </w:rPr>
         <w:t xml:space="preserve"> (91%)</w:t>
       </w:r>
       <w:r>
-        <w:rPr>
-          <w:b/>
-        </w:rPr>
         <w:t xml:space="preserve"> of youth that did not partake in substance use at pretest continued to abstain from using substances at posttest. </w:t>
       </w:r>
       <w:r>
-        <w:rPr>
-          <w:b/>
-        </w:rPr>
         <w:t xml:space="preserve">Additionally, of youth that reported no attendance problems prior to participating in Campus Connections, 79% continued to report excellent attendance at the end of the program - This was above the 70% performance measure target expectation. </w:t>
       </w:r>
-      <w:bookmarkStart w:id="0" w:name="_GoBack"/>
-      <w:bookmarkEnd w:id="0"/>
     </w:p>
     <w:sectPr>
       <w:pgSz w:w="12240" w:h="15840"/>

</xml_diff>